<commit_message>
Updated file with ChatBot examples
</commit_message>
<xml_diff>
--- a/Examples of Climate Ontology and LLM Integration.docx
+++ b/Examples of Climate Ontology and LLM Integration.docx
@@ -18,50 +18,37 @@
       </w:r>
     </w:p>
     <w:p>
+      <w:r>
+        <w:t>These are just some very basic examples of what can be done with AllegroGraph and LLMs. All I needed to do for the following was run a Linux script on my PC and set up AllegroGraph with my Open AI API key. The first examples are some basic NLP.</w:t>
+      </w:r>
+      <w:r>
+        <w:t xml:space="preserve"> Note: this is why it would be useful to use excerpts from the book. I’ve been including excerpts from the book as property values using a property called </w:t>
+      </w:r>
+      <w:proofErr w:type="spellStart"/>
+      <w:r>
+        <w:t>skos:definition</w:t>
+      </w:r>
+      <w:proofErr w:type="spellEnd"/>
+      <w:r>
+        <w:t xml:space="preserve">. When I run the Linux </w:t>
+      </w:r>
+      <w:proofErr w:type="gramStart"/>
+      <w:r>
+        <w:t>script</w:t>
+      </w:r>
+      <w:proofErr w:type="gramEnd"/>
+      <w:r>
+        <w:t xml:space="preserve"> I tell it to create embeddings for all the strings that are the value of that property (as well as the </w:t>
+      </w:r>
+      <w:proofErr w:type="spellStart"/>
+      <w:r>
+        <w:t>rdfs:label</w:t>
+      </w:r>
+      <w:proofErr w:type="spellEnd"/>
+      <w:r>
+        <w:t xml:space="preserve">), then ChatGPT can use those strings to answer questions. It can also do things like return specific objects of the graph that are relevant to a question. There are examples of doing this with a custom UI for another ontology here: </w:t>
+      </w:r>
       <w:hyperlink r:id="rId4" w:history="1">
-        <w:r>
-          <w:rPr>
-            <w:rStyle w:val="Hyperlink"/>
-          </w:rPr>
-          <w:t>mdebellissf@gmail.com</w:t>
-        </w:r>
-      </w:hyperlink>
-      <w:r>
-        <w:t xml:space="preserve"> </w:t>
-      </w:r>
-    </w:p>
-    <w:p>
-      <w:r>
-        <w:t>These are just some very basic examples of what can be done with AllegroGraph and LLMs. All I needed to do for the following was run a Linux script on my PC and set up AllegroGraph with my Open AI API key. The first examples are some basic NLP.</w:t>
-      </w:r>
-      <w:r>
-        <w:t xml:space="preserve"> Note: this is why it would be useful to use excerpts from the book. I’ve been including excerpts from the book as property values using a property called </w:t>
-      </w:r>
-      <w:proofErr w:type="spellStart"/>
-      <w:r>
-        <w:t>skos:definition</w:t>
-      </w:r>
-      <w:proofErr w:type="spellEnd"/>
-      <w:r>
-        <w:t xml:space="preserve">. When I run the Linux </w:t>
-      </w:r>
-      <w:proofErr w:type="gramStart"/>
-      <w:r>
-        <w:t>script</w:t>
-      </w:r>
-      <w:proofErr w:type="gramEnd"/>
-      <w:r>
-        <w:t xml:space="preserve"> I tell it to create embeddings for all the strings that are the value of that property (as well as the </w:t>
-      </w:r>
-      <w:proofErr w:type="spellStart"/>
-      <w:r>
-        <w:t>rdfs:label</w:t>
-      </w:r>
-      <w:proofErr w:type="spellEnd"/>
-      <w:r>
-        <w:t xml:space="preserve">), then ChatGPT can use those strings to answer questions. It can also do things like return specific objects of the graph that are relevant to a question. There are examples of doing this with a custom UI for another ontology here: </w:t>
-      </w:r>
-      <w:hyperlink r:id="rId5" w:history="1">
         <w:r>
           <w:rPr>
             <w:rStyle w:val="Hyperlink"/>
@@ -94,7 +81,7 @@
                     <pic:cNvPicPr/>
                   </pic:nvPicPr>
                   <pic:blipFill>
-                    <a:blip r:embed="rId6" cstate="print">
+                    <a:blip r:embed="rId5" cstate="print">
                       <a:extLst>
                         <a:ext uri="{28A0092B-C50C-407E-A947-70E740481C1C}">
                           <a14:useLocalDpi xmlns:a14="http://schemas.microsoft.com/office/drawing/2010/main" val="0"/>
@@ -146,7 +133,7 @@
                     <pic:cNvPicPr/>
                   </pic:nvPicPr>
                   <pic:blipFill>
-                    <a:blip r:embed="rId7" cstate="print">
+                    <a:blip r:embed="rId6" cstate="print">
                       <a:extLst>
                         <a:ext uri="{28A0092B-C50C-407E-A947-70E740481C1C}">
                           <a14:useLocalDpi xmlns:a14="http://schemas.microsoft.com/office/drawing/2010/main" val="0"/>
@@ -194,7 +181,7 @@
                     <pic:cNvPicPr/>
                   </pic:nvPicPr>
                   <pic:blipFill>
-                    <a:blip r:embed="rId8">
+                    <a:blip r:embed="rId7">
                       <a:extLst>
                         <a:ext uri="{28A0092B-C50C-407E-A947-70E740481C1C}">
                           <a14:useLocalDpi xmlns:a14="http://schemas.microsoft.com/office/drawing/2010/main" val="0"/>
@@ -248,6 +235,92 @@
                     <pic:cNvPicPr/>
                   </pic:nvPicPr>
                   <pic:blipFill>
+                    <a:blip r:embed="rId8">
+                      <a:extLst>
+                        <a:ext uri="{28A0092B-C50C-407E-A947-70E740481C1C}">
+                          <a14:useLocalDpi xmlns:a14="http://schemas.microsoft.com/office/drawing/2010/main" val="0"/>
+                        </a:ext>
+                      </a:extLst>
+                    </a:blip>
+                    <a:stretch>
+                      <a:fillRect/>
+                    </a:stretch>
+                  </pic:blipFill>
+                  <pic:spPr>
+                    <a:xfrm>
+                      <a:off x="0" y="0"/>
+                      <a:ext cx="5651231" cy="3940164"/>
+                    </a:xfrm>
+                    <a:prstGeom prst="rect">
+                      <a:avLst/>
+                    </a:prstGeom>
+                  </pic:spPr>
+                </pic:pic>
+              </a:graphicData>
+            </a:graphic>
+          </wp:inline>
+        </w:drawing>
+      </w:r>
+    </w:p>
+    <w:p>
+      <w:r>
+        <w:t xml:space="preserve">This is the new </w:t>
+      </w:r>
+      <w:proofErr w:type="spellStart"/>
+      <w:r>
+        <w:t>ChatBot</w:t>
+      </w:r>
+      <w:proofErr w:type="spellEnd"/>
+      <w:r>
+        <w:t xml:space="preserve"> capability. Although in this session it seems to be relying more on ChatGPT than on the information I have in the knowledge graph. I think part of that is that I haven’t included the actual knowledge graph information yet but rather text strings from the </w:t>
+      </w:r>
+      <w:proofErr w:type="spellStart"/>
+      <w:r>
+        <w:t>rdfs:label</w:t>
+      </w:r>
+      <w:proofErr w:type="spellEnd"/>
+      <w:r>
+        <w:t xml:space="preserve"> and </w:t>
+      </w:r>
+      <w:proofErr w:type="spellStart"/>
+      <w:r>
+        <w:t>skos:definition</w:t>
+      </w:r>
+      <w:proofErr w:type="spellEnd"/>
+      <w:r>
+        <w:t xml:space="preserve"> properties. I’m still figuring out how to communicate all the information about classes, subclasses, and properties to the LLM. </w:t>
+      </w:r>
+      <w:proofErr w:type="gramStart"/>
+      <w:r>
+        <w:t>So</w:t>
+      </w:r>
+      <w:proofErr w:type="gramEnd"/>
+      <w:r>
+        <w:t xml:space="preserve"> the following is just a very rough not very impressive first pass:</w:t>
+      </w:r>
+    </w:p>
+    <w:p>
+      <w:r>
+        <w:rPr>
+          <w:noProof/>
+        </w:rPr>
+        <w:lastRenderedPageBreak/>
+        <w:drawing>
+          <wp:inline distT="0" distB="0" distL="0" distR="0" wp14:anchorId="532D848A" wp14:editId="707922CF">
+            <wp:extent cx="5943600" cy="3482340"/>
+            <wp:effectExtent l="0" t="0" r="0" b="3810"/>
+            <wp:docPr id="616910670" name="Picture 1" descr="A screenshot of a chat&#10;&#10;Description automatically generated"/>
+            <wp:cNvGraphicFramePr>
+              <a:graphicFrameLocks xmlns:a="http://schemas.openxmlformats.org/drawingml/2006/main" noChangeAspect="1"/>
+            </wp:cNvGraphicFramePr>
+            <a:graphic xmlns:a="http://schemas.openxmlformats.org/drawingml/2006/main">
+              <a:graphicData uri="http://schemas.openxmlformats.org/drawingml/2006/picture">
+                <pic:pic xmlns:pic="http://schemas.openxmlformats.org/drawingml/2006/picture">
+                  <pic:nvPicPr>
+                    <pic:cNvPr id="616910670" name="Picture 1" descr="A screenshot of a chat&#10;&#10;Description automatically generated"/>
+                    <pic:cNvPicPr/>
+                  </pic:nvPicPr>
+                  <pic:blipFill>
                     <a:blip r:embed="rId9">
                       <a:extLst>
                         <a:ext uri="{28A0092B-C50C-407E-A947-70E740481C1C}">
@@ -262,7 +335,7 @@
                   <pic:spPr>
                     <a:xfrm>
                       <a:off x="0" y="0"/>
-                      <a:ext cx="5651231" cy="3940164"/>
+                      <a:ext cx="5943600" cy="3482340"/>
                     </a:xfrm>
                     <a:prstGeom prst="rect">
                       <a:avLst/>

</xml_diff>